<commit_message>
drafting methods and results
</commit_message>
<xml_diff>
--- a/reference.docx
+++ b/reference.docx
@@ -163,6 +163,46 @@
       </w:r>
       <w:r>
         <w:t>so you can see spacing between paragraphs. This is a paragraph with a lot of text so that you can see line spacing. This is a paragraph with a lot of text so that you can see line spacing. This is a paragraph with a lot of text so that you can see line spacing. This is a paragraph with a lot of text so that you can see line spacing.</w:t>
+      </w:r>
+    </w:p>
+    <w:p>
+      <w:pPr>
+        <w:pStyle w:val="small-list"/>
+      </w:pPr>
+      <w:proofErr w:type="spellStart"/>
+      <w:r>
+        <w:t>Dsadsa</w:t>
+      </w:r>
+      <w:proofErr w:type="spellEnd"/>
+    </w:p>
+    <w:p>
+      <w:pPr>
+        <w:pStyle w:val="small-list"/>
+      </w:pPr>
+      <w:proofErr w:type="spellStart"/>
+      <w:r>
+        <w:t>Dsadsa</w:t>
+      </w:r>
+      <w:proofErr w:type="spellEnd"/>
+    </w:p>
+    <w:p>
+      <w:pPr>
+        <w:pStyle w:val="small"/>
+        <w:numPr>
+          <w:ilvl w:val="0"/>
+          <w:numId w:val="1"/>
+        </w:numPr>
+      </w:pPr>
+      <w:hyperlink r:id="rId6" w:history="1">
+        <w:r>
+          <w:rPr>
+            <w:rStyle w:val="Hyperlink"/>
+          </w:rPr>
+          <w:t>Hyperlink small</w:t>
+        </w:r>
+      </w:hyperlink>
+      <w:r>
+        <w:t xml:space="preserve"> </w:t>
       </w:r>
     </w:p>
     <w:p/>
@@ -174,6 +214,268 @@
     </w:sectPr>
   </w:body>
 </w:document>
+</file>
+
+<file path=word/numbering.xml><?xml version="1.0" encoding="utf-8"?>
+<w:numbering xmlns:wpc="http://schemas.microsoft.com/office/word/2010/wordprocessingCanvas" xmlns:cx="http://schemas.microsoft.com/office/drawing/2014/chartex" xmlns:cx1="http://schemas.microsoft.com/office/drawing/2015/9/8/chartex" xmlns:cx2="http://schemas.microsoft.com/office/drawing/2015/10/21/chartex" xmlns:cx3="http://schemas.microsoft.com/office/drawing/2016/5/9/chartex" xmlns:cx4="http://schemas.microsoft.com/office/drawing/2016/5/10/chartex" xmlns:cx5="http://schemas.microsoft.com/office/drawing/2016/5/11/chartex" xmlns:cx6="http://schemas.microsoft.com/office/drawing/2016/5/12/chartex" xmlns:cx7="http://schemas.microsoft.com/office/drawing/2016/5/13/chartex" xmlns:cx8="http://schemas.microsoft.com/office/drawing/2016/5/14/chartex" xmlns:mc="http://schemas.openxmlformats.org/markup-compatibility/2006" xmlns:aink="http://schemas.microsoft.com/office/drawing/2016/ink" xmlns:am3d="http://schemas.microsoft.com/office/drawing/2017/model3d" xmlns:o="urn:schemas-microsoft-com:office:office" xmlns:oel="http://schemas.microsoft.com/office/2019/extlst" xmlns:r="http://schemas.openxmlformats.org/officeDocument/2006/relationships" xmlns:m="http://schemas.openxmlformats.org/officeDocument/2006/math" xmlns:v="urn:schemas-microsoft-com:vml" xmlns:wp14="http://schemas.microsoft.com/office/word/2010/wordprocessingDrawing" xmlns:wp="http://schemas.openxmlformats.org/drawingml/2006/wordprocessingDrawing" xmlns:w10="urn:schemas-microsoft-com:office:word" xmlns:w="http://schemas.openxmlformats.org/wordprocessingml/2006/main" xmlns:w14="http://schemas.microsoft.com/office/word/2010/wordml" xmlns:w15="http://schemas.microsoft.com/office/word/2012/wordml" xmlns:w16cex="http://schemas.microsoft.com/office/word/2018/wordml/cex" xmlns:w16cid="http://schemas.microsoft.com/office/word/2016/wordml/cid" xmlns:w16="http://schemas.microsoft.com/office/word/2018/wordml" xmlns:w16sdtdh="http://schemas.microsoft.com/office/word/2020/wordml/sdtdatahash" xmlns:w16se="http://schemas.microsoft.com/office/word/2015/wordml/symex" xmlns:wpg="http://schemas.microsoft.com/office/word/2010/wordprocessingGroup" xmlns:wpi="http://schemas.microsoft.com/office/word/2010/wordprocessingInk" xmlns:wne="http://schemas.microsoft.com/office/word/2006/wordml" xmlns:wps="http://schemas.microsoft.com/office/word/2010/wordprocessingShape" mc:Ignorable="w14 w15 w16se w16cid w16 w16cex w16sdtdh wp14">
+  <w:abstractNum w:abstractNumId="0" w15:restartNumberingAfterBreak="0">
+    <w:nsid w:val="FFFFFF89"/>
+    <w:multiLevelType w:val="singleLevel"/>
+    <w:tmpl w:val="C124FA7C"/>
+    <w:lvl w:ilvl="0">
+      <w:start w:val="1"/>
+      <w:numFmt w:val="bullet"/>
+      <w:pStyle w:val="ListBullet"/>
+      <w:lvlText w:val=""/>
+      <w:lvlJc w:val="left"/>
+      <w:pPr>
+        <w:tabs>
+          <w:tab w:val="num" w:pos="360"/>
+        </w:tabs>
+        <w:ind w:left="360" w:hanging="360"/>
+      </w:pPr>
+      <w:rPr>
+        <w:rFonts w:ascii="Symbol" w:hAnsi="Symbol" w:hint="default"/>
+      </w:rPr>
+    </w:lvl>
+  </w:abstractNum>
+  <w:abstractNum w:abstractNumId="1" w15:restartNumberingAfterBreak="0">
+    <w:nsid w:val="40EA11D5"/>
+    <w:multiLevelType w:val="multilevel"/>
+    <w:tmpl w:val="16A2B0DC"/>
+    <w:lvl w:ilvl="0">
+      <w:start w:val="1"/>
+      <w:numFmt w:val="bullet"/>
+      <w:lvlText w:val=""/>
+      <w:lvlJc w:val="left"/>
+      <w:pPr>
+        <w:ind w:left="720" w:hanging="360"/>
+      </w:pPr>
+      <w:rPr>
+        <w:rFonts w:ascii="Symbol" w:eastAsiaTheme="minorHAnsi" w:hAnsi="Symbol" w:cstheme="minorBidi" w:hint="default"/>
+      </w:rPr>
+    </w:lvl>
+    <w:lvl w:ilvl="1">
+      <w:start w:val="1"/>
+      <w:numFmt w:val="bullet"/>
+      <w:lvlText w:val="o"/>
+      <w:lvlJc w:val="left"/>
+      <w:pPr>
+        <w:ind w:left="1440" w:hanging="360"/>
+      </w:pPr>
+      <w:rPr>
+        <w:rFonts w:ascii="Courier New" w:hAnsi="Courier New" w:cs="Courier New" w:hint="default"/>
+      </w:rPr>
+    </w:lvl>
+    <w:lvl w:ilvl="2">
+      <w:start w:val="1"/>
+      <w:numFmt w:val="bullet"/>
+      <w:lvlText w:val=""/>
+      <w:lvlJc w:val="left"/>
+      <w:pPr>
+        <w:ind w:left="2160" w:hanging="360"/>
+      </w:pPr>
+      <w:rPr>
+        <w:rFonts w:ascii="Wingdings" w:hAnsi="Wingdings" w:hint="default"/>
+      </w:rPr>
+    </w:lvl>
+    <w:lvl w:ilvl="3">
+      <w:start w:val="1"/>
+      <w:numFmt w:val="bullet"/>
+      <w:lvlText w:val=""/>
+      <w:lvlJc w:val="left"/>
+      <w:pPr>
+        <w:ind w:left="2880" w:hanging="360"/>
+      </w:pPr>
+      <w:rPr>
+        <w:rFonts w:ascii="Symbol" w:hAnsi="Symbol" w:hint="default"/>
+      </w:rPr>
+    </w:lvl>
+    <w:lvl w:ilvl="4">
+      <w:start w:val="1"/>
+      <w:numFmt w:val="bullet"/>
+      <w:lvlText w:val="o"/>
+      <w:lvlJc w:val="left"/>
+      <w:pPr>
+        <w:ind w:left="3600" w:hanging="360"/>
+      </w:pPr>
+      <w:rPr>
+        <w:rFonts w:ascii="Courier New" w:hAnsi="Courier New" w:cs="Courier New" w:hint="default"/>
+      </w:rPr>
+    </w:lvl>
+    <w:lvl w:ilvl="5">
+      <w:start w:val="1"/>
+      <w:numFmt w:val="bullet"/>
+      <w:lvlText w:val=""/>
+      <w:lvlJc w:val="left"/>
+      <w:pPr>
+        <w:ind w:left="4320" w:hanging="360"/>
+      </w:pPr>
+      <w:rPr>
+        <w:rFonts w:ascii="Wingdings" w:hAnsi="Wingdings" w:hint="default"/>
+      </w:rPr>
+    </w:lvl>
+    <w:lvl w:ilvl="6">
+      <w:start w:val="1"/>
+      <w:numFmt w:val="bullet"/>
+      <w:lvlText w:val=""/>
+      <w:lvlJc w:val="left"/>
+      <w:pPr>
+        <w:ind w:left="5040" w:hanging="360"/>
+      </w:pPr>
+      <w:rPr>
+        <w:rFonts w:ascii="Symbol" w:hAnsi="Symbol" w:hint="default"/>
+      </w:rPr>
+    </w:lvl>
+    <w:lvl w:ilvl="7">
+      <w:start w:val="1"/>
+      <w:numFmt w:val="bullet"/>
+      <w:lvlText w:val="o"/>
+      <w:lvlJc w:val="left"/>
+      <w:pPr>
+        <w:ind w:left="5760" w:hanging="360"/>
+      </w:pPr>
+      <w:rPr>
+        <w:rFonts w:ascii="Courier New" w:hAnsi="Courier New" w:cs="Courier New" w:hint="default"/>
+      </w:rPr>
+    </w:lvl>
+    <w:lvl w:ilvl="8">
+      <w:start w:val="1"/>
+      <w:numFmt w:val="bullet"/>
+      <w:lvlText w:val=""/>
+      <w:lvlJc w:val="left"/>
+      <w:pPr>
+        <w:ind w:left="6480" w:hanging="360"/>
+      </w:pPr>
+      <w:rPr>
+        <w:rFonts w:ascii="Wingdings" w:hAnsi="Wingdings" w:hint="default"/>
+      </w:rPr>
+    </w:lvl>
+  </w:abstractNum>
+  <w:abstractNum w:abstractNumId="2" w15:restartNumberingAfterBreak="0">
+    <w:nsid w:val="7B2A5B62"/>
+    <w:multiLevelType w:val="hybridMultilevel"/>
+    <w:tmpl w:val="B13CDC2E"/>
+    <w:lvl w:ilvl="0" w:tplc="93802ED8">
+      <w:start w:val="1"/>
+      <w:numFmt w:val="bullet"/>
+      <w:pStyle w:val="small-list"/>
+      <w:lvlText w:val=""/>
+      <w:lvlJc w:val="left"/>
+      <w:pPr>
+        <w:ind w:left="720" w:hanging="360"/>
+      </w:pPr>
+      <w:rPr>
+        <w:rFonts w:ascii="Symbol" w:eastAsiaTheme="minorHAnsi" w:hAnsi="Symbol" w:cstheme="minorBidi" w:hint="default"/>
+      </w:rPr>
+    </w:lvl>
+    <w:lvl w:ilvl="1" w:tplc="08090003" w:tentative="1">
+      <w:start w:val="1"/>
+      <w:numFmt w:val="bullet"/>
+      <w:lvlText w:val="o"/>
+      <w:lvlJc w:val="left"/>
+      <w:pPr>
+        <w:ind w:left="1440" w:hanging="360"/>
+      </w:pPr>
+      <w:rPr>
+        <w:rFonts w:ascii="Courier New" w:hAnsi="Courier New" w:cs="Courier New" w:hint="default"/>
+      </w:rPr>
+    </w:lvl>
+    <w:lvl w:ilvl="2" w:tplc="08090005" w:tentative="1">
+      <w:start w:val="1"/>
+      <w:numFmt w:val="bullet"/>
+      <w:lvlText w:val=""/>
+      <w:lvlJc w:val="left"/>
+      <w:pPr>
+        <w:ind w:left="2160" w:hanging="360"/>
+      </w:pPr>
+      <w:rPr>
+        <w:rFonts w:ascii="Wingdings" w:hAnsi="Wingdings" w:hint="default"/>
+      </w:rPr>
+    </w:lvl>
+    <w:lvl w:ilvl="3" w:tplc="08090001" w:tentative="1">
+      <w:start w:val="1"/>
+      <w:numFmt w:val="bullet"/>
+      <w:lvlText w:val=""/>
+      <w:lvlJc w:val="left"/>
+      <w:pPr>
+        <w:ind w:left="2880" w:hanging="360"/>
+      </w:pPr>
+      <w:rPr>
+        <w:rFonts w:ascii="Symbol" w:hAnsi="Symbol" w:hint="default"/>
+      </w:rPr>
+    </w:lvl>
+    <w:lvl w:ilvl="4" w:tplc="08090003" w:tentative="1">
+      <w:start w:val="1"/>
+      <w:numFmt w:val="bullet"/>
+      <w:lvlText w:val="o"/>
+      <w:lvlJc w:val="left"/>
+      <w:pPr>
+        <w:ind w:left="3600" w:hanging="360"/>
+      </w:pPr>
+      <w:rPr>
+        <w:rFonts w:ascii="Courier New" w:hAnsi="Courier New" w:cs="Courier New" w:hint="default"/>
+      </w:rPr>
+    </w:lvl>
+    <w:lvl w:ilvl="5" w:tplc="08090005" w:tentative="1">
+      <w:start w:val="1"/>
+      <w:numFmt w:val="bullet"/>
+      <w:lvlText w:val=""/>
+      <w:lvlJc w:val="left"/>
+      <w:pPr>
+        <w:ind w:left="4320" w:hanging="360"/>
+      </w:pPr>
+      <w:rPr>
+        <w:rFonts w:ascii="Wingdings" w:hAnsi="Wingdings" w:hint="default"/>
+      </w:rPr>
+    </w:lvl>
+    <w:lvl w:ilvl="6" w:tplc="08090001" w:tentative="1">
+      <w:start w:val="1"/>
+      <w:numFmt w:val="bullet"/>
+      <w:lvlText w:val=""/>
+      <w:lvlJc w:val="left"/>
+      <w:pPr>
+        <w:ind w:left="5040" w:hanging="360"/>
+      </w:pPr>
+      <w:rPr>
+        <w:rFonts w:ascii="Symbol" w:hAnsi="Symbol" w:hint="default"/>
+      </w:rPr>
+    </w:lvl>
+    <w:lvl w:ilvl="7" w:tplc="08090003" w:tentative="1">
+      <w:start w:val="1"/>
+      <w:numFmt w:val="bullet"/>
+      <w:lvlText w:val="o"/>
+      <w:lvlJc w:val="left"/>
+      <w:pPr>
+        <w:ind w:left="5760" w:hanging="360"/>
+      </w:pPr>
+      <w:rPr>
+        <w:rFonts w:ascii="Courier New" w:hAnsi="Courier New" w:cs="Courier New" w:hint="default"/>
+      </w:rPr>
+    </w:lvl>
+    <w:lvl w:ilvl="8" w:tplc="08090005" w:tentative="1">
+      <w:start w:val="1"/>
+      <w:numFmt w:val="bullet"/>
+      <w:lvlText w:val=""/>
+      <w:lvlJc w:val="left"/>
+      <w:pPr>
+        <w:ind w:left="6480" w:hanging="360"/>
+      </w:pPr>
+      <w:rPr>
+        <w:rFonts w:ascii="Wingdings" w:hAnsi="Wingdings" w:hint="default"/>
+      </w:rPr>
+    </w:lvl>
+  </w:abstractNum>
+  <w:num w:numId="1" w16cid:durableId="1838378926">
+    <w:abstractNumId w:val="2"/>
+  </w:num>
+  <w:num w:numId="2" w16cid:durableId="2019887913">
+    <w:abstractNumId w:val="0"/>
+  </w:num>
+  <w:num w:numId="3" w16cid:durableId="1488134535">
+    <w:abstractNumId w:val="1"/>
+  </w:num>
+</w:numbering>
 </file>
 
 <file path=word/styles.xml><?xml version="1.0" encoding="utf-8"?>
@@ -570,9 +872,9 @@
   <w:style w:type="paragraph" w:default="1" w:styleId="Normal">
     <w:name w:val="Normal"/>
     <w:qFormat/>
-    <w:rsid w:val="00992084"/>
+    <w:rsid w:val="003F63CE"/>
     <w:pPr>
-      <w:spacing w:line="360" w:lineRule="auto"/>
+      <w:spacing w:after="240" w:line="360" w:lineRule="auto"/>
     </w:pPr>
   </w:style>
   <w:style w:type="paragraph" w:styleId="Heading1">
@@ -647,16 +949,15 @@
     <w:uiPriority w:val="9"/>
     <w:unhideWhenUsed/>
     <w:qFormat/>
-    <w:rsid w:val="0047065B"/>
+    <w:rsid w:val="00196A34"/>
     <w:pPr>
       <w:keepNext/>
       <w:keepLines/>
-      <w:spacing w:before="40"/>
+      <w:spacing w:before="120"/>
       <w:outlineLvl w:val="3"/>
     </w:pPr>
     <w:rPr>
       <w:rFonts w:asciiTheme="majorHAnsi" w:eastAsiaTheme="majorEastAsia" w:hAnsiTheme="majorHAnsi" w:cstheme="majorBidi"/>
-      <w:i/>
       <w:iCs/>
       <w:color w:val="2F5496" w:themeColor="accent1" w:themeShade="BF"/>
     </w:rPr>
@@ -870,10 +1171,9 @@
     <w:basedOn w:val="DefaultParagraphFont"/>
     <w:link w:val="Heading4"/>
     <w:uiPriority w:val="9"/>
-    <w:rsid w:val="0047065B"/>
-    <w:rPr>
-      <w:rFonts w:asciiTheme="majorHAnsi" w:eastAsiaTheme="majorEastAsia" w:hAnsiTheme="majorHAnsi" w:cstheme="majorBidi"/>
-      <w:i/>
+    <w:rsid w:val="00196A34"/>
+    <w:rPr>
+      <w:rFonts w:asciiTheme="majorHAnsi" w:eastAsiaTheme="majorEastAsia" w:hAnsiTheme="majorHAnsi" w:cstheme="majorBidi"/>
       <w:iCs/>
       <w:color w:val="2F5496" w:themeColor="accent1" w:themeShade="BF"/>
     </w:rPr>
@@ -990,16 +1290,74 @@
   <w:style w:type="paragraph" w:customStyle="1" w:styleId="small">
     <w:name w:val="small"/>
     <w:basedOn w:val="Normal"/>
+    <w:next w:val="ListBullet"/>
     <w:qFormat/>
-    <w:rsid w:val="00D72EAE"/>
+    <w:rsid w:val="000144E1"/>
     <w:pPr>
-      <w:spacing w:before="240" w:line="240" w:lineRule="auto"/>
+      <w:spacing w:line="240" w:lineRule="auto"/>
     </w:pPr>
     <w:rPr>
       <w:color w:val="8496B0" w:themeColor="text2" w:themeTint="99"/>
       <w:sz w:val="20"/>
       <w:szCs w:val="20"/>
     </w:rPr>
+  </w:style>
+  <w:style w:type="character" w:styleId="Hyperlink">
+    <w:name w:val="Hyperlink"/>
+    <w:basedOn w:val="DefaultParagraphFont"/>
+    <w:uiPriority w:val="99"/>
+    <w:unhideWhenUsed/>
+    <w:rsid w:val="00314787"/>
+    <w:rPr>
+      <w:color w:val="0563C1" w:themeColor="hyperlink"/>
+      <w:u w:val="single"/>
+    </w:rPr>
+  </w:style>
+  <w:style w:type="character" w:styleId="UnresolvedMention">
+    <w:name w:val="Unresolved Mention"/>
+    <w:basedOn w:val="DefaultParagraphFont"/>
+    <w:uiPriority w:val="99"/>
+    <w:semiHidden/>
+    <w:unhideWhenUsed/>
+    <w:rsid w:val="00314787"/>
+    <w:rPr>
+      <w:color w:val="605E5C"/>
+      <w:shd w:val="clear" w:color="auto" w:fill="E1DFDD"/>
+    </w:rPr>
+  </w:style>
+  <w:style w:type="paragraph" w:customStyle="1" w:styleId="small-list">
+    <w:name w:val="small-list"/>
+    <w:basedOn w:val="small"/>
+    <w:qFormat/>
+    <w:rsid w:val="00314787"/>
+    <w:pPr>
+      <w:numPr>
+        <w:numId w:val="1"/>
+      </w:numPr>
+      <w:spacing w:after="120"/>
+      <w:ind w:left="714" w:hanging="357"/>
+      <w:contextualSpacing/>
+    </w:pPr>
+  </w:style>
+  <w:style w:type="paragraph" w:styleId="NoSpacing">
+    <w:name w:val="No Spacing"/>
+    <w:uiPriority w:val="1"/>
+    <w:qFormat/>
+    <w:rsid w:val="00314787"/>
+  </w:style>
+  <w:style w:type="paragraph" w:styleId="ListBullet">
+    <w:name w:val="List Bullet"/>
+    <w:basedOn w:val="Normal"/>
+    <w:uiPriority w:val="99"/>
+    <w:semiHidden/>
+    <w:unhideWhenUsed/>
+    <w:rsid w:val="00314787"/>
+    <w:pPr>
+      <w:numPr>
+        <w:numId w:val="2"/>
+      </w:numPr>
+      <w:contextualSpacing/>
+    </w:pPr>
   </w:style>
 </w:styles>
 </file>

</xml_diff>

<commit_message>
update reference doc with table (but no effect)
</commit_message>
<xml_diff>
--- a/reference.docx
+++ b/reference.docx
@@ -205,6 +205,143 @@
         <w:t xml:space="preserve"> </w:t>
       </w:r>
     </w:p>
+    <w:p/>
+    <w:tbl>
+      <w:tblPr>
+        <w:tblStyle w:val="PlainTable1"/>
+        <w:tblW w:w="0" w:type="auto"/>
+        <w:tblLook w:val="04A0" w:firstRow="1" w:lastRow="0" w:firstColumn="1" w:lastColumn="0" w:noHBand="0" w:noVBand="1"/>
+      </w:tblPr>
+      <w:tblGrid>
+        <w:gridCol w:w="2254"/>
+        <w:gridCol w:w="2254"/>
+        <w:gridCol w:w="2254"/>
+        <w:gridCol w:w="2254"/>
+      </w:tblGrid>
+      <w:tr>
+        <w:trPr>
+          <w:cnfStyle w:val="100000000000" w:firstRow="1" w:lastRow="0" w:firstColumn="0" w:lastColumn="0" w:oddVBand="0" w:evenVBand="0" w:oddHBand="0" w:evenHBand="0" w:firstRowFirstColumn="0" w:firstRowLastColumn="0" w:lastRowFirstColumn="0" w:lastRowLastColumn="0"/>
+        </w:trPr>
+        <w:tc>
+          <w:tcPr>
+            <w:cnfStyle w:val="001000000000" w:firstRow="0" w:lastRow="0" w:firstColumn="1" w:lastColumn="0" w:oddVBand="0" w:evenVBand="0" w:oddHBand="0" w:evenHBand="0" w:firstRowFirstColumn="0" w:firstRowLastColumn="0" w:lastRowFirstColumn="0" w:lastRowLastColumn="0"/>
+            <w:tcW w:w="2254" w:type="dxa"/>
+          </w:tcPr>
+          <w:p/>
+        </w:tc>
+        <w:tc>
+          <w:tcPr>
+            <w:tcW w:w="2254" w:type="dxa"/>
+          </w:tcPr>
+          <w:p>
+            <w:pPr>
+              <w:cnfStyle w:val="100000000000" w:firstRow="1" w:lastRow="0" w:firstColumn="0" w:lastColumn="0" w:oddVBand="0" w:evenVBand="0" w:oddHBand="0" w:evenHBand="0" w:firstRowFirstColumn="0" w:firstRowLastColumn="0" w:lastRowFirstColumn="0" w:lastRowLastColumn="0"/>
+            </w:pPr>
+          </w:p>
+        </w:tc>
+        <w:tc>
+          <w:tcPr>
+            <w:tcW w:w="2254" w:type="dxa"/>
+          </w:tcPr>
+          <w:p>
+            <w:pPr>
+              <w:cnfStyle w:val="100000000000" w:firstRow="1" w:lastRow="0" w:firstColumn="0" w:lastColumn="0" w:oddVBand="0" w:evenVBand="0" w:oddHBand="0" w:evenHBand="0" w:firstRowFirstColumn="0" w:firstRowLastColumn="0" w:lastRowFirstColumn="0" w:lastRowLastColumn="0"/>
+            </w:pPr>
+          </w:p>
+        </w:tc>
+        <w:tc>
+          <w:tcPr>
+            <w:tcW w:w="2254" w:type="dxa"/>
+          </w:tcPr>
+          <w:p>
+            <w:pPr>
+              <w:cnfStyle w:val="100000000000" w:firstRow="1" w:lastRow="0" w:firstColumn="0" w:lastColumn="0" w:oddVBand="0" w:evenVBand="0" w:oddHBand="0" w:evenHBand="0" w:firstRowFirstColumn="0" w:firstRowLastColumn="0" w:lastRowFirstColumn="0" w:lastRowLastColumn="0"/>
+            </w:pPr>
+          </w:p>
+        </w:tc>
+      </w:tr>
+      <w:tr>
+        <w:trPr>
+          <w:cnfStyle w:val="000000100000" w:firstRow="0" w:lastRow="0" w:firstColumn="0" w:lastColumn="0" w:oddVBand="0" w:evenVBand="0" w:oddHBand="1" w:evenHBand="0" w:firstRowFirstColumn="0" w:firstRowLastColumn="0" w:lastRowFirstColumn="0" w:lastRowLastColumn="0"/>
+        </w:trPr>
+        <w:tc>
+          <w:tcPr>
+            <w:cnfStyle w:val="001000000000" w:firstRow="0" w:lastRow="0" w:firstColumn="1" w:lastColumn="0" w:oddVBand="0" w:evenVBand="0" w:oddHBand="0" w:evenHBand="0" w:firstRowFirstColumn="0" w:firstRowLastColumn="0" w:lastRowFirstColumn="0" w:lastRowLastColumn="0"/>
+            <w:tcW w:w="2254" w:type="dxa"/>
+          </w:tcPr>
+          <w:p/>
+        </w:tc>
+        <w:tc>
+          <w:tcPr>
+            <w:tcW w:w="2254" w:type="dxa"/>
+          </w:tcPr>
+          <w:p>
+            <w:pPr>
+              <w:cnfStyle w:val="000000100000" w:firstRow="0" w:lastRow="0" w:firstColumn="0" w:lastColumn="0" w:oddVBand="0" w:evenVBand="0" w:oddHBand="1" w:evenHBand="0" w:firstRowFirstColumn="0" w:firstRowLastColumn="0" w:lastRowFirstColumn="0" w:lastRowLastColumn="0"/>
+            </w:pPr>
+          </w:p>
+        </w:tc>
+        <w:tc>
+          <w:tcPr>
+            <w:tcW w:w="2254" w:type="dxa"/>
+          </w:tcPr>
+          <w:p>
+            <w:pPr>
+              <w:cnfStyle w:val="000000100000" w:firstRow="0" w:lastRow="0" w:firstColumn="0" w:lastColumn="0" w:oddVBand="0" w:evenVBand="0" w:oddHBand="1" w:evenHBand="0" w:firstRowFirstColumn="0" w:firstRowLastColumn="0" w:lastRowFirstColumn="0" w:lastRowLastColumn="0"/>
+            </w:pPr>
+          </w:p>
+        </w:tc>
+        <w:tc>
+          <w:tcPr>
+            <w:tcW w:w="2254" w:type="dxa"/>
+          </w:tcPr>
+          <w:p>
+            <w:pPr>
+              <w:cnfStyle w:val="000000100000" w:firstRow="0" w:lastRow="0" w:firstColumn="0" w:lastColumn="0" w:oddVBand="0" w:evenVBand="0" w:oddHBand="1" w:evenHBand="0" w:firstRowFirstColumn="0" w:firstRowLastColumn="0" w:lastRowFirstColumn="0" w:lastRowLastColumn="0"/>
+            </w:pPr>
+          </w:p>
+        </w:tc>
+      </w:tr>
+      <w:tr>
+        <w:tc>
+          <w:tcPr>
+            <w:cnfStyle w:val="001000000000" w:firstRow="0" w:lastRow="0" w:firstColumn="1" w:lastColumn="0" w:oddVBand="0" w:evenVBand="0" w:oddHBand="0" w:evenHBand="0" w:firstRowFirstColumn="0" w:firstRowLastColumn="0" w:lastRowFirstColumn="0" w:lastRowLastColumn="0"/>
+            <w:tcW w:w="2254" w:type="dxa"/>
+          </w:tcPr>
+          <w:p/>
+        </w:tc>
+        <w:tc>
+          <w:tcPr>
+            <w:tcW w:w="2254" w:type="dxa"/>
+          </w:tcPr>
+          <w:p>
+            <w:pPr>
+              <w:cnfStyle w:val="000000000000" w:firstRow="0" w:lastRow="0" w:firstColumn="0" w:lastColumn="0" w:oddVBand="0" w:evenVBand="0" w:oddHBand="0" w:evenHBand="0" w:firstRowFirstColumn="0" w:firstRowLastColumn="0" w:lastRowFirstColumn="0" w:lastRowLastColumn="0"/>
+            </w:pPr>
+          </w:p>
+        </w:tc>
+        <w:tc>
+          <w:tcPr>
+            <w:tcW w:w="2254" w:type="dxa"/>
+          </w:tcPr>
+          <w:p>
+            <w:pPr>
+              <w:cnfStyle w:val="000000000000" w:firstRow="0" w:lastRow="0" w:firstColumn="0" w:lastColumn="0" w:oddVBand="0" w:evenVBand="0" w:oddHBand="0" w:evenHBand="0" w:firstRowFirstColumn="0" w:firstRowLastColumn="0" w:lastRowFirstColumn="0" w:lastRowLastColumn="0"/>
+            </w:pPr>
+          </w:p>
+        </w:tc>
+        <w:tc>
+          <w:tcPr>
+            <w:tcW w:w="2254" w:type="dxa"/>
+          </w:tcPr>
+          <w:p>
+            <w:pPr>
+              <w:cnfStyle w:val="000000000000" w:firstRow="0" w:lastRow="0" w:firstColumn="0" w:lastColumn="0" w:oddVBand="0" w:evenVBand="0" w:oddHBand="0" w:evenHBand="0" w:firstRowFirstColumn="0" w:firstRowLastColumn="0" w:lastRowFirstColumn="0" w:lastRowLastColumn="0"/>
+            </w:pPr>
+          </w:p>
+        </w:tc>
+      </w:tr>
+    </w:tbl>
     <w:p/>
     <w:sectPr>
       <w:pgSz w:w="11906" w:h="16838"/>
@@ -1359,6 +1496,82 @@
       <w:contextualSpacing/>
     </w:pPr>
   </w:style>
+  <w:style w:type="table" w:styleId="TableGrid">
+    <w:name w:val="Table Grid"/>
+    <w:basedOn w:val="TableNormal"/>
+    <w:uiPriority w:val="39"/>
+    <w:rsid w:val="00FF4898"/>
+    <w:tblPr>
+      <w:tblBorders>
+        <w:top w:val="single" w:sz="4" w:space="0" w:color="auto"/>
+        <w:left w:val="single" w:sz="4" w:space="0" w:color="auto"/>
+        <w:bottom w:val="single" w:sz="4" w:space="0" w:color="auto"/>
+        <w:right w:val="single" w:sz="4" w:space="0" w:color="auto"/>
+        <w:insideH w:val="single" w:sz="4" w:space="0" w:color="auto"/>
+        <w:insideV w:val="single" w:sz="4" w:space="0" w:color="auto"/>
+      </w:tblBorders>
+    </w:tblPr>
+  </w:style>
+  <w:style w:type="table" w:styleId="PlainTable1">
+    <w:name w:val="Plain Table 1"/>
+    <w:basedOn w:val="TableNormal"/>
+    <w:uiPriority w:val="41"/>
+    <w:rsid w:val="002D6B52"/>
+    <w:tblPr>
+      <w:tblStyleRowBandSize w:val="1"/>
+      <w:tblStyleColBandSize w:val="1"/>
+      <w:tblBorders>
+        <w:top w:val="single" w:sz="4" w:space="0" w:color="BFBFBF" w:themeColor="background1" w:themeShade="BF"/>
+        <w:left w:val="single" w:sz="4" w:space="0" w:color="BFBFBF" w:themeColor="background1" w:themeShade="BF"/>
+        <w:bottom w:val="single" w:sz="4" w:space="0" w:color="BFBFBF" w:themeColor="background1" w:themeShade="BF"/>
+        <w:right w:val="single" w:sz="4" w:space="0" w:color="BFBFBF" w:themeColor="background1" w:themeShade="BF"/>
+        <w:insideH w:val="single" w:sz="4" w:space="0" w:color="BFBFBF" w:themeColor="background1" w:themeShade="BF"/>
+        <w:insideV w:val="single" w:sz="4" w:space="0" w:color="BFBFBF" w:themeColor="background1" w:themeShade="BF"/>
+      </w:tblBorders>
+    </w:tblPr>
+    <w:tblStylePr w:type="firstRow">
+      <w:rPr>
+        <w:b/>
+        <w:bCs/>
+      </w:rPr>
+    </w:tblStylePr>
+    <w:tblStylePr w:type="lastRow">
+      <w:rPr>
+        <w:b/>
+        <w:bCs/>
+      </w:rPr>
+      <w:tblPr/>
+      <w:tcPr>
+        <w:tcBorders>
+          <w:top w:val="double" w:sz="4" w:space="0" w:color="BFBFBF" w:themeColor="background1" w:themeShade="BF"/>
+        </w:tcBorders>
+      </w:tcPr>
+    </w:tblStylePr>
+    <w:tblStylePr w:type="firstCol">
+      <w:rPr>
+        <w:b/>
+        <w:bCs/>
+      </w:rPr>
+    </w:tblStylePr>
+    <w:tblStylePr w:type="lastCol">
+      <w:rPr>
+        <w:b/>
+        <w:bCs/>
+      </w:rPr>
+    </w:tblStylePr>
+    <w:tblStylePr w:type="band1Vert">
+      <w:tblPr/>
+      <w:tcPr>
+        <w:shd w:val="clear" w:color="auto" w:fill="F2F2F2" w:themeFill="background1" w:themeFillShade="F2"/>
+      </w:tcPr>
+    </w:tblStylePr>
+    <w:tblStylePr w:type="band1Horz">
+      <w:tblPr/>
+      <w:tcPr>
+        <w:shd w:val="clear" w:color="auto" w:fill="F2F2F2" w:themeFill="background1" w:themeFillShade="F2"/>
+      </w:tcPr>
+    </w:tblStylePr>
+  </w:style>
 </w:styles>
 </file>
 

</xml_diff>

<commit_message>
updating table and code block styles
</commit_message>
<xml_diff>
--- a/reference.docx
+++ b/reference.docx
@@ -24,7 +24,6 @@
         <w:pStyle w:val="Heading1"/>
       </w:pPr>
       <w:r>
-        <w:lastRenderedPageBreak/>
         <w:t>Heading 1</w:t>
       </w:r>
     </w:p>
@@ -156,6 +155,7 @@
         <w:pStyle w:val="small"/>
       </w:pPr>
       <w:r>
+        <w:lastRenderedPageBreak/>
         <w:t xml:space="preserve">Here is a paragraph </w:t>
       </w:r>
       <w:r>
@@ -206,9 +206,44 @@
       </w:r>
     </w:p>
     <w:p/>
+    <w:p>
+      <w:pPr>
+        <w:pStyle w:val="Caption"/>
+        <w:keepNext/>
+      </w:pPr>
+      <w:r>
+        <w:t xml:space="preserve">Table </w:t>
+      </w:r>
+      <w:r>
+        <w:fldChar w:fldCharType="begin"/>
+      </w:r>
+      <w:r>
+        <w:instrText xml:space="preserve"> SEQ Table \* ARABIC </w:instrText>
+      </w:r>
+      <w:r>
+        <w:fldChar w:fldCharType="separate"/>
+      </w:r>
+      <w:r>
+        <w:rPr>
+          <w:noProof/>
+        </w:rPr>
+        <w:t>1</w:t>
+      </w:r>
+      <w:r>
+        <w:fldChar w:fldCharType="end"/>
+      </w:r>
+      <w:r>
+        <w:t xml:space="preserve"> Here is the table </w:t>
+      </w:r>
+      <w:proofErr w:type="gramStart"/>
+      <w:r>
+        <w:t>caption</w:t>
+      </w:r>
+      <w:proofErr w:type="gramEnd"/>
+    </w:p>
     <w:tbl>
       <w:tblPr>
-        <w:tblStyle w:val="PlainTable1"/>
+        <w:tblStyle w:val="Table"/>
         <w:tblW w:w="0" w:type="auto"/>
         <w:tblLook w:val="04A0" w:firstRow="1" w:lastRow="0" w:firstColumn="1" w:lastColumn="0" w:noHBand="0" w:noVBand="1"/>
       </w:tblPr>
@@ -227,16 +262,10 @@
             <w:cnfStyle w:val="001000000000" w:firstRow="0" w:lastRow="0" w:firstColumn="1" w:lastColumn="0" w:oddVBand="0" w:evenVBand="0" w:oddHBand="0" w:evenHBand="0" w:firstRowFirstColumn="0" w:firstRowLastColumn="0" w:lastRowFirstColumn="0" w:lastRowLastColumn="0"/>
             <w:tcW w:w="2254" w:type="dxa"/>
           </w:tcPr>
-          <w:p/>
-        </w:tc>
-        <w:tc>
-          <w:tcPr>
-            <w:tcW w:w="2254" w:type="dxa"/>
-          </w:tcPr>
           <w:p>
-            <w:pPr>
-              <w:cnfStyle w:val="100000000000" w:firstRow="1" w:lastRow="0" w:firstColumn="0" w:lastColumn="0" w:oddVBand="0" w:evenVBand="0" w:oddHBand="0" w:evenHBand="0" w:firstRowFirstColumn="0" w:firstRowLastColumn="0" w:lastRowFirstColumn="0" w:lastRowLastColumn="0"/>
-            </w:pPr>
+            <w:r>
+              <w:t>Col1</w:t>
+            </w:r>
           </w:p>
         </w:tc>
         <w:tc>
@@ -247,6 +276,9 @@
             <w:pPr>
               <w:cnfStyle w:val="100000000000" w:firstRow="1" w:lastRow="0" w:firstColumn="0" w:lastColumn="0" w:oddVBand="0" w:evenVBand="0" w:oddHBand="0" w:evenHBand="0" w:firstRowFirstColumn="0" w:firstRowLastColumn="0" w:lastRowFirstColumn="0" w:lastRowLastColumn="0"/>
             </w:pPr>
+            <w:r>
+              <w:t>Col2</w:t>
+            </w:r>
           </w:p>
         </w:tc>
         <w:tc>
@@ -257,6 +289,22 @@
             <w:pPr>
               <w:cnfStyle w:val="100000000000" w:firstRow="1" w:lastRow="0" w:firstColumn="0" w:lastColumn="0" w:oddVBand="0" w:evenVBand="0" w:oddHBand="0" w:evenHBand="0" w:firstRowFirstColumn="0" w:firstRowLastColumn="0" w:lastRowFirstColumn="0" w:lastRowLastColumn="0"/>
             </w:pPr>
+            <w:r>
+              <w:t>Col3</w:t>
+            </w:r>
+          </w:p>
+        </w:tc>
+        <w:tc>
+          <w:tcPr>
+            <w:tcW w:w="2254" w:type="dxa"/>
+          </w:tcPr>
+          <w:p>
+            <w:pPr>
+              <w:cnfStyle w:val="100000000000" w:firstRow="1" w:lastRow="0" w:firstColumn="0" w:lastColumn="0" w:oddVBand="0" w:evenVBand="0" w:oddHBand="0" w:evenHBand="0" w:firstRowFirstColumn="0" w:firstRowLastColumn="0" w:lastRowFirstColumn="0" w:lastRowLastColumn="0"/>
+            </w:pPr>
+            <w:r>
+              <w:t>Col4</w:t>
+            </w:r>
           </w:p>
         </w:tc>
       </w:tr>
@@ -269,16 +317,10 @@
             <w:cnfStyle w:val="001000000000" w:firstRow="0" w:lastRow="0" w:firstColumn="1" w:lastColumn="0" w:oddVBand="0" w:evenVBand="0" w:oddHBand="0" w:evenHBand="0" w:firstRowFirstColumn="0" w:firstRowLastColumn="0" w:lastRowFirstColumn="0" w:lastRowLastColumn="0"/>
             <w:tcW w:w="2254" w:type="dxa"/>
           </w:tcPr>
-          <w:p/>
-        </w:tc>
-        <w:tc>
-          <w:tcPr>
-            <w:tcW w:w="2254" w:type="dxa"/>
-          </w:tcPr>
           <w:p>
-            <w:pPr>
-              <w:cnfStyle w:val="000000100000" w:firstRow="0" w:lastRow="0" w:firstColumn="0" w:lastColumn="0" w:oddVBand="0" w:evenVBand="0" w:oddHBand="1" w:evenHBand="0" w:firstRowFirstColumn="0" w:firstRowLastColumn="0" w:lastRowFirstColumn="0" w:lastRowLastColumn="0"/>
-            </w:pPr>
+            <w:r>
+              <w:t>Text</w:t>
+            </w:r>
           </w:p>
         </w:tc>
         <w:tc>
@@ -289,6 +331,9 @@
             <w:pPr>
               <w:cnfStyle w:val="000000100000" w:firstRow="0" w:lastRow="0" w:firstColumn="0" w:lastColumn="0" w:oddVBand="0" w:evenVBand="0" w:oddHBand="1" w:evenHBand="0" w:firstRowFirstColumn="0" w:firstRowLastColumn="0" w:lastRowFirstColumn="0" w:lastRowLastColumn="0"/>
             </w:pPr>
+            <w:r>
+              <w:t>Text</w:t>
+            </w:r>
           </w:p>
         </w:tc>
         <w:tc>
@@ -299,6 +344,22 @@
             <w:pPr>
               <w:cnfStyle w:val="000000100000" w:firstRow="0" w:lastRow="0" w:firstColumn="0" w:lastColumn="0" w:oddVBand="0" w:evenVBand="0" w:oddHBand="1" w:evenHBand="0" w:firstRowFirstColumn="0" w:firstRowLastColumn="0" w:lastRowFirstColumn="0" w:lastRowLastColumn="0"/>
             </w:pPr>
+            <w:r>
+              <w:t>Text</w:t>
+            </w:r>
+          </w:p>
+        </w:tc>
+        <w:tc>
+          <w:tcPr>
+            <w:tcW w:w="2254" w:type="dxa"/>
+          </w:tcPr>
+          <w:p>
+            <w:pPr>
+              <w:cnfStyle w:val="000000100000" w:firstRow="0" w:lastRow="0" w:firstColumn="0" w:lastColumn="0" w:oddVBand="0" w:evenVBand="0" w:oddHBand="1" w:evenHBand="0" w:firstRowFirstColumn="0" w:firstRowLastColumn="0" w:lastRowFirstColumn="0" w:lastRowLastColumn="0"/>
+            </w:pPr>
+            <w:r>
+              <w:t>Text</w:t>
+            </w:r>
           </w:p>
         </w:tc>
       </w:tr>
@@ -342,6 +403,20 @@
         </w:tc>
       </w:tr>
     </w:tbl>
+    <w:p/>
+    <w:p>
+      <w:pPr>
+        <w:pStyle w:val="SourceCode"/>
+      </w:pPr>
+      <w:r>
+        <w:t xml:space="preserve">Here is some source </w:t>
+      </w:r>
+      <w:proofErr w:type="gramStart"/>
+      <w:r>
+        <w:t>code</w:t>
+      </w:r>
+      <w:proofErr w:type="gramEnd"/>
+    </w:p>
     <w:p/>
     <w:sectPr>
       <w:pgSz w:w="11906" w:h="16838"/>
@@ -1021,11 +1096,10 @@
     <w:link w:val="Heading1Char"/>
     <w:uiPriority w:val="9"/>
     <w:qFormat/>
-    <w:rsid w:val="00DE57FA"/>
+    <w:rsid w:val="00882CFF"/>
     <w:pPr>
       <w:keepNext/>
       <w:keepLines/>
-      <w:pageBreakBefore/>
       <w:spacing w:before="360"/>
       <w:outlineLvl w:val="0"/>
     </w:pPr>
@@ -1271,7 +1345,7 @@
     <w:basedOn w:val="DefaultParagraphFont"/>
     <w:link w:val="Heading1"/>
     <w:uiPriority w:val="9"/>
-    <w:rsid w:val="00DE57FA"/>
+    <w:rsid w:val="00882CFF"/>
     <w:rPr>
       <w:rFonts w:asciiTheme="majorHAnsi" w:eastAsiaTheme="majorEastAsia" w:hAnsiTheme="majorHAnsi" w:cstheme="majorBidi"/>
       <w:color w:val="2F5496" w:themeColor="accent1" w:themeShade="BF"/>
@@ -1571,6 +1645,512 @@
         <w:shd w:val="clear" w:color="auto" w:fill="F2F2F2" w:themeFill="background1" w:themeFillShade="F2"/>
       </w:tcPr>
     </w:tblStylePr>
+  </w:style>
+  <w:style w:type="table" w:styleId="PlainTable3">
+    <w:name w:val="Plain Table 3"/>
+    <w:basedOn w:val="TableNormal"/>
+    <w:uiPriority w:val="43"/>
+    <w:rsid w:val="007225EA"/>
+    <w:tblPr>
+      <w:tblStyleRowBandSize w:val="1"/>
+      <w:tblStyleColBandSize w:val="1"/>
+    </w:tblPr>
+    <w:tblStylePr w:type="firstRow">
+      <w:rPr>
+        <w:b/>
+        <w:bCs/>
+        <w:caps/>
+      </w:rPr>
+      <w:tblPr/>
+      <w:tcPr>
+        <w:tcBorders>
+          <w:bottom w:val="single" w:sz="4" w:space="0" w:color="7F7F7F" w:themeColor="text1" w:themeTint="80"/>
+        </w:tcBorders>
+      </w:tcPr>
+    </w:tblStylePr>
+    <w:tblStylePr w:type="lastRow">
+      <w:rPr>
+        <w:b/>
+        <w:bCs/>
+        <w:caps/>
+      </w:rPr>
+      <w:tblPr/>
+      <w:tcPr>
+        <w:tcBorders>
+          <w:top w:val="nil"/>
+        </w:tcBorders>
+      </w:tcPr>
+    </w:tblStylePr>
+    <w:tblStylePr w:type="firstCol">
+      <w:rPr>
+        <w:b/>
+        <w:bCs/>
+        <w:caps/>
+      </w:rPr>
+      <w:tblPr/>
+      <w:tcPr>
+        <w:tcBorders>
+          <w:right w:val="single" w:sz="4" w:space="0" w:color="7F7F7F" w:themeColor="text1" w:themeTint="80"/>
+        </w:tcBorders>
+      </w:tcPr>
+    </w:tblStylePr>
+    <w:tblStylePr w:type="lastCol">
+      <w:rPr>
+        <w:b/>
+        <w:bCs/>
+        <w:caps/>
+      </w:rPr>
+      <w:tblPr/>
+      <w:tcPr>
+        <w:tcBorders>
+          <w:left w:val="nil"/>
+        </w:tcBorders>
+      </w:tcPr>
+    </w:tblStylePr>
+    <w:tblStylePr w:type="band1Vert">
+      <w:tblPr/>
+      <w:tcPr>
+        <w:shd w:val="clear" w:color="auto" w:fill="F2F2F2" w:themeFill="background1" w:themeFillShade="F2"/>
+      </w:tcPr>
+    </w:tblStylePr>
+    <w:tblStylePr w:type="band1Horz">
+      <w:tblPr/>
+      <w:tcPr>
+        <w:shd w:val="clear" w:color="auto" w:fill="F2F2F2" w:themeFill="background1" w:themeFillShade="F2"/>
+      </w:tcPr>
+    </w:tblStylePr>
+    <w:tblStylePr w:type="neCell">
+      <w:tblPr/>
+      <w:tcPr>
+        <w:tcBorders>
+          <w:left w:val="nil"/>
+        </w:tcBorders>
+      </w:tcPr>
+    </w:tblStylePr>
+    <w:tblStylePr w:type="nwCell">
+      <w:tblPr/>
+      <w:tcPr>
+        <w:tcBorders>
+          <w:right w:val="nil"/>
+        </w:tcBorders>
+      </w:tcPr>
+    </w:tblStylePr>
+  </w:style>
+  <w:style w:type="table" w:styleId="PlainTable4">
+    <w:name w:val="Plain Table 4"/>
+    <w:basedOn w:val="TableNormal"/>
+    <w:uiPriority w:val="44"/>
+    <w:rsid w:val="007225EA"/>
+    <w:tblPr>
+      <w:tblStyleRowBandSize w:val="1"/>
+      <w:tblStyleColBandSize w:val="1"/>
+    </w:tblPr>
+    <w:tblStylePr w:type="firstRow">
+      <w:rPr>
+        <w:b/>
+        <w:bCs/>
+      </w:rPr>
+    </w:tblStylePr>
+    <w:tblStylePr w:type="lastRow">
+      <w:rPr>
+        <w:b/>
+        <w:bCs/>
+      </w:rPr>
+    </w:tblStylePr>
+    <w:tblStylePr w:type="firstCol">
+      <w:rPr>
+        <w:b/>
+        <w:bCs/>
+      </w:rPr>
+    </w:tblStylePr>
+    <w:tblStylePr w:type="lastCol">
+      <w:rPr>
+        <w:b/>
+        <w:bCs/>
+      </w:rPr>
+    </w:tblStylePr>
+    <w:tblStylePr w:type="band1Vert">
+      <w:tblPr/>
+      <w:tcPr>
+        <w:shd w:val="clear" w:color="auto" w:fill="F2F2F2" w:themeFill="background1" w:themeFillShade="F2"/>
+      </w:tcPr>
+    </w:tblStylePr>
+    <w:tblStylePr w:type="band1Horz">
+      <w:tblPr/>
+      <w:tcPr>
+        <w:shd w:val="clear" w:color="auto" w:fill="F2F2F2" w:themeFill="background1" w:themeFillShade="F2"/>
+      </w:tcPr>
+    </w:tblStylePr>
+  </w:style>
+  <w:style w:type="table" w:styleId="PlainTable5">
+    <w:name w:val="Plain Table 5"/>
+    <w:basedOn w:val="TableNormal"/>
+    <w:uiPriority w:val="45"/>
+    <w:rsid w:val="007225EA"/>
+    <w:tblPr>
+      <w:tblStyleRowBandSize w:val="1"/>
+      <w:tblStyleColBandSize w:val="1"/>
+    </w:tblPr>
+    <w:tblStylePr w:type="firstRow">
+      <w:rPr>
+        <w:rFonts w:asciiTheme="majorHAnsi" w:eastAsiaTheme="majorEastAsia" w:hAnsiTheme="majorHAnsi" w:cstheme="majorBidi"/>
+        <w:i/>
+        <w:iCs/>
+        <w:sz w:val="26"/>
+      </w:rPr>
+      <w:tblPr/>
+      <w:tcPr>
+        <w:tcBorders>
+          <w:bottom w:val="single" w:sz="4" w:space="0" w:color="7F7F7F" w:themeColor="text1" w:themeTint="80"/>
+        </w:tcBorders>
+        <w:shd w:val="clear" w:color="auto" w:fill="FFFFFF" w:themeFill="background1"/>
+      </w:tcPr>
+    </w:tblStylePr>
+    <w:tblStylePr w:type="lastRow">
+      <w:rPr>
+        <w:rFonts w:asciiTheme="majorHAnsi" w:eastAsiaTheme="majorEastAsia" w:hAnsiTheme="majorHAnsi" w:cstheme="majorBidi"/>
+        <w:i/>
+        <w:iCs/>
+        <w:sz w:val="26"/>
+      </w:rPr>
+      <w:tblPr/>
+      <w:tcPr>
+        <w:tcBorders>
+          <w:top w:val="single" w:sz="4" w:space="0" w:color="7F7F7F" w:themeColor="text1" w:themeTint="80"/>
+        </w:tcBorders>
+        <w:shd w:val="clear" w:color="auto" w:fill="FFFFFF" w:themeFill="background1"/>
+      </w:tcPr>
+    </w:tblStylePr>
+    <w:tblStylePr w:type="firstCol">
+      <w:pPr>
+        <w:jc w:val="right"/>
+      </w:pPr>
+      <w:rPr>
+        <w:rFonts w:asciiTheme="majorHAnsi" w:eastAsiaTheme="majorEastAsia" w:hAnsiTheme="majorHAnsi" w:cstheme="majorBidi"/>
+        <w:i/>
+        <w:iCs/>
+        <w:sz w:val="26"/>
+      </w:rPr>
+      <w:tblPr/>
+      <w:tcPr>
+        <w:tcBorders>
+          <w:right w:val="single" w:sz="4" w:space="0" w:color="7F7F7F" w:themeColor="text1" w:themeTint="80"/>
+        </w:tcBorders>
+        <w:shd w:val="clear" w:color="auto" w:fill="FFFFFF" w:themeFill="background1"/>
+      </w:tcPr>
+    </w:tblStylePr>
+    <w:tblStylePr w:type="lastCol">
+      <w:rPr>
+        <w:rFonts w:asciiTheme="majorHAnsi" w:eastAsiaTheme="majorEastAsia" w:hAnsiTheme="majorHAnsi" w:cstheme="majorBidi"/>
+        <w:i/>
+        <w:iCs/>
+        <w:sz w:val="26"/>
+      </w:rPr>
+      <w:tblPr/>
+      <w:tcPr>
+        <w:tcBorders>
+          <w:left w:val="single" w:sz="4" w:space="0" w:color="7F7F7F" w:themeColor="text1" w:themeTint="80"/>
+        </w:tcBorders>
+        <w:shd w:val="clear" w:color="auto" w:fill="FFFFFF" w:themeFill="background1"/>
+      </w:tcPr>
+    </w:tblStylePr>
+    <w:tblStylePr w:type="band1Vert">
+      <w:tblPr/>
+      <w:tcPr>
+        <w:shd w:val="clear" w:color="auto" w:fill="F2F2F2" w:themeFill="background1" w:themeFillShade="F2"/>
+      </w:tcPr>
+    </w:tblStylePr>
+    <w:tblStylePr w:type="band1Horz">
+      <w:tblPr/>
+      <w:tcPr>
+        <w:shd w:val="clear" w:color="auto" w:fill="F2F2F2" w:themeFill="background1" w:themeFillShade="F2"/>
+      </w:tcPr>
+    </w:tblStylePr>
+    <w:tblStylePr w:type="neCell">
+      <w:tblPr/>
+      <w:tcPr>
+        <w:tcBorders>
+          <w:left w:val="nil"/>
+        </w:tcBorders>
+      </w:tcPr>
+    </w:tblStylePr>
+    <w:tblStylePr w:type="nwCell">
+      <w:tblPr/>
+      <w:tcPr>
+        <w:tcBorders>
+          <w:right w:val="nil"/>
+        </w:tcBorders>
+      </w:tcPr>
+    </w:tblStylePr>
+    <w:tblStylePr w:type="seCell">
+      <w:tblPr/>
+      <w:tcPr>
+        <w:tcBorders>
+          <w:left w:val="nil"/>
+        </w:tcBorders>
+      </w:tcPr>
+    </w:tblStylePr>
+    <w:tblStylePr w:type="swCell">
+      <w:tblPr/>
+      <w:tcPr>
+        <w:tcBorders>
+          <w:right w:val="nil"/>
+        </w:tcBorders>
+      </w:tcPr>
+    </w:tblStylePr>
+  </w:style>
+  <w:style w:type="table" w:styleId="GridTable1Light">
+    <w:name w:val="Grid Table 1 Light"/>
+    <w:basedOn w:val="TableNormal"/>
+    <w:uiPriority w:val="46"/>
+    <w:rsid w:val="007225EA"/>
+    <w:tblPr>
+      <w:tblStyleRowBandSize w:val="1"/>
+      <w:tblStyleColBandSize w:val="1"/>
+      <w:tblBorders>
+        <w:top w:val="single" w:sz="4" w:space="0" w:color="999999" w:themeColor="text1" w:themeTint="66"/>
+        <w:left w:val="single" w:sz="4" w:space="0" w:color="999999" w:themeColor="text1" w:themeTint="66"/>
+        <w:bottom w:val="single" w:sz="4" w:space="0" w:color="999999" w:themeColor="text1" w:themeTint="66"/>
+        <w:right w:val="single" w:sz="4" w:space="0" w:color="999999" w:themeColor="text1" w:themeTint="66"/>
+        <w:insideH w:val="single" w:sz="4" w:space="0" w:color="999999" w:themeColor="text1" w:themeTint="66"/>
+        <w:insideV w:val="single" w:sz="4" w:space="0" w:color="999999" w:themeColor="text1" w:themeTint="66"/>
+      </w:tblBorders>
+    </w:tblPr>
+    <w:tblStylePr w:type="firstRow">
+      <w:rPr>
+        <w:b/>
+        <w:bCs/>
+      </w:rPr>
+      <w:tblPr/>
+      <w:tcPr>
+        <w:tcBorders>
+          <w:bottom w:val="single" w:sz="12" w:space="0" w:color="666666" w:themeColor="text1" w:themeTint="99"/>
+        </w:tcBorders>
+      </w:tcPr>
+    </w:tblStylePr>
+    <w:tblStylePr w:type="lastRow">
+      <w:rPr>
+        <w:b/>
+        <w:bCs/>
+      </w:rPr>
+      <w:tblPr/>
+      <w:tcPr>
+        <w:tcBorders>
+          <w:top w:val="double" w:sz="2" w:space="0" w:color="666666" w:themeColor="text1" w:themeTint="99"/>
+        </w:tcBorders>
+      </w:tcPr>
+    </w:tblStylePr>
+    <w:tblStylePr w:type="firstCol">
+      <w:rPr>
+        <w:b/>
+        <w:bCs/>
+      </w:rPr>
+    </w:tblStylePr>
+    <w:tblStylePr w:type="lastCol">
+      <w:rPr>
+        <w:b/>
+        <w:bCs/>
+      </w:rPr>
+    </w:tblStylePr>
+  </w:style>
+  <w:style w:type="table" w:styleId="GridTable5Dark-Accent3">
+    <w:name w:val="Grid Table 5 Dark Accent 3"/>
+    <w:basedOn w:val="TableNormal"/>
+    <w:uiPriority w:val="50"/>
+    <w:rsid w:val="007225EA"/>
+    <w:tblPr>
+      <w:tblStyleRowBandSize w:val="1"/>
+      <w:tblStyleColBandSize w:val="1"/>
+      <w:tblBorders>
+        <w:top w:val="single" w:sz="4" w:space="0" w:color="FFFFFF" w:themeColor="background1"/>
+        <w:left w:val="single" w:sz="4" w:space="0" w:color="FFFFFF" w:themeColor="background1"/>
+        <w:bottom w:val="single" w:sz="4" w:space="0" w:color="FFFFFF" w:themeColor="background1"/>
+        <w:right w:val="single" w:sz="4" w:space="0" w:color="FFFFFF" w:themeColor="background1"/>
+        <w:insideH w:val="single" w:sz="4" w:space="0" w:color="FFFFFF" w:themeColor="background1"/>
+        <w:insideV w:val="single" w:sz="4" w:space="0" w:color="FFFFFF" w:themeColor="background1"/>
+      </w:tblBorders>
+    </w:tblPr>
+    <w:tcPr>
+      <w:shd w:val="clear" w:color="auto" w:fill="EDEDED" w:themeFill="accent3" w:themeFillTint="33"/>
+    </w:tcPr>
+    <w:tblStylePr w:type="firstRow">
+      <w:rPr>
+        <w:b/>
+        <w:bCs/>
+        <w:color w:val="FFFFFF" w:themeColor="background1"/>
+      </w:rPr>
+      <w:tblPr/>
+      <w:tcPr>
+        <w:tcBorders>
+          <w:top w:val="single" w:sz="4" w:space="0" w:color="FFFFFF" w:themeColor="background1"/>
+          <w:left w:val="single" w:sz="4" w:space="0" w:color="FFFFFF" w:themeColor="background1"/>
+          <w:right w:val="single" w:sz="4" w:space="0" w:color="FFFFFF" w:themeColor="background1"/>
+          <w:insideH w:val="nil"/>
+          <w:insideV w:val="nil"/>
+        </w:tcBorders>
+        <w:shd w:val="clear" w:color="auto" w:fill="A5A5A5" w:themeFill="accent3"/>
+      </w:tcPr>
+    </w:tblStylePr>
+    <w:tblStylePr w:type="lastRow">
+      <w:rPr>
+        <w:b/>
+        <w:bCs/>
+        <w:color w:val="FFFFFF" w:themeColor="background1"/>
+      </w:rPr>
+      <w:tblPr/>
+      <w:tcPr>
+        <w:tcBorders>
+          <w:left w:val="single" w:sz="4" w:space="0" w:color="FFFFFF" w:themeColor="background1"/>
+          <w:bottom w:val="single" w:sz="4" w:space="0" w:color="FFFFFF" w:themeColor="background1"/>
+          <w:right w:val="single" w:sz="4" w:space="0" w:color="FFFFFF" w:themeColor="background1"/>
+          <w:insideH w:val="nil"/>
+          <w:insideV w:val="nil"/>
+        </w:tcBorders>
+        <w:shd w:val="clear" w:color="auto" w:fill="A5A5A5" w:themeFill="accent3"/>
+      </w:tcPr>
+    </w:tblStylePr>
+    <w:tblStylePr w:type="firstCol">
+      <w:rPr>
+        <w:b/>
+        <w:bCs/>
+        <w:color w:val="FFFFFF" w:themeColor="background1"/>
+      </w:rPr>
+      <w:tblPr/>
+      <w:tcPr>
+        <w:tcBorders>
+          <w:top w:val="single" w:sz="4" w:space="0" w:color="FFFFFF" w:themeColor="background1"/>
+          <w:left w:val="single" w:sz="4" w:space="0" w:color="FFFFFF" w:themeColor="background1"/>
+          <w:bottom w:val="single" w:sz="4" w:space="0" w:color="FFFFFF" w:themeColor="background1"/>
+          <w:insideV w:val="nil"/>
+        </w:tcBorders>
+        <w:shd w:val="clear" w:color="auto" w:fill="A5A5A5" w:themeFill="accent3"/>
+      </w:tcPr>
+    </w:tblStylePr>
+    <w:tblStylePr w:type="lastCol">
+      <w:rPr>
+        <w:b/>
+        <w:bCs/>
+        <w:color w:val="FFFFFF" w:themeColor="background1"/>
+      </w:rPr>
+      <w:tblPr/>
+      <w:tcPr>
+        <w:tcBorders>
+          <w:top w:val="single" w:sz="4" w:space="0" w:color="FFFFFF" w:themeColor="background1"/>
+          <w:bottom w:val="single" w:sz="4" w:space="0" w:color="FFFFFF" w:themeColor="background1"/>
+          <w:right w:val="single" w:sz="4" w:space="0" w:color="FFFFFF" w:themeColor="background1"/>
+          <w:insideV w:val="nil"/>
+        </w:tcBorders>
+        <w:shd w:val="clear" w:color="auto" w:fill="A5A5A5" w:themeFill="accent3"/>
+      </w:tcPr>
+    </w:tblStylePr>
+    <w:tblStylePr w:type="band1Vert">
+      <w:tblPr/>
+      <w:tcPr>
+        <w:shd w:val="clear" w:color="auto" w:fill="DBDBDB" w:themeFill="accent3" w:themeFillTint="66"/>
+      </w:tcPr>
+    </w:tblStylePr>
+    <w:tblStylePr w:type="band1Horz">
+      <w:tblPr/>
+      <w:tcPr>
+        <w:shd w:val="clear" w:color="auto" w:fill="DBDBDB" w:themeFill="accent3" w:themeFillTint="66"/>
+      </w:tcPr>
+    </w:tblStylePr>
+  </w:style>
+  <w:style w:type="table" w:styleId="TableGridLight">
+    <w:name w:val="Grid Table Light"/>
+    <w:basedOn w:val="TableNormal"/>
+    <w:uiPriority w:val="40"/>
+    <w:rsid w:val="007225EA"/>
+    <w:tblPr>
+      <w:tblBorders>
+        <w:top w:val="single" w:sz="4" w:space="0" w:color="BFBFBF" w:themeColor="background1" w:themeShade="BF"/>
+        <w:left w:val="single" w:sz="4" w:space="0" w:color="BFBFBF" w:themeColor="background1" w:themeShade="BF"/>
+        <w:bottom w:val="single" w:sz="4" w:space="0" w:color="BFBFBF" w:themeColor="background1" w:themeShade="BF"/>
+        <w:right w:val="single" w:sz="4" w:space="0" w:color="BFBFBF" w:themeColor="background1" w:themeShade="BF"/>
+        <w:insideH w:val="single" w:sz="4" w:space="0" w:color="BFBFBF" w:themeColor="background1" w:themeShade="BF"/>
+        <w:insideV w:val="single" w:sz="4" w:space="0" w:color="BFBFBF" w:themeColor="background1" w:themeShade="BF"/>
+      </w:tblBorders>
+    </w:tblPr>
+  </w:style>
+  <w:style w:type="table" w:customStyle="1" w:styleId="Table">
+    <w:name w:val="Table"/>
+    <w:basedOn w:val="PlainTable1"/>
+    <w:uiPriority w:val="99"/>
+    <w:rsid w:val="00E85727"/>
+    <w:tblPr>
+      <w:tblStyleColBandSize w:val="0"/>
+    </w:tblPr>
+    <w:tcPr>
+      <w:shd w:val="clear" w:color="auto" w:fill="auto"/>
+    </w:tcPr>
+    <w:tblStylePr w:type="firstRow">
+      <w:rPr>
+        <w:b/>
+        <w:bCs/>
+      </w:rPr>
+    </w:tblStylePr>
+    <w:tblStylePr w:type="lastRow">
+      <w:rPr>
+        <w:b/>
+        <w:bCs/>
+      </w:rPr>
+      <w:tblPr/>
+      <w:tcPr>
+        <w:tcBorders>
+          <w:top w:val="double" w:sz="4" w:space="0" w:color="BFBFBF" w:themeColor="background1" w:themeShade="BF"/>
+        </w:tcBorders>
+      </w:tcPr>
+    </w:tblStylePr>
+    <w:tblStylePr w:type="firstCol">
+      <w:rPr>
+        <w:b/>
+        <w:bCs/>
+      </w:rPr>
+    </w:tblStylePr>
+    <w:tblStylePr w:type="lastCol">
+      <w:rPr>
+        <w:b/>
+        <w:bCs/>
+      </w:rPr>
+    </w:tblStylePr>
+    <w:tblStylePr w:type="band1Horz">
+      <w:tblPr/>
+      <w:tcPr>
+        <w:shd w:val="clear" w:color="auto" w:fill="F2F2F2" w:themeFill="background1" w:themeFillShade="F2"/>
+      </w:tcPr>
+    </w:tblStylePr>
+  </w:style>
+  <w:style w:type="paragraph" w:styleId="Caption">
+    <w:name w:val="caption"/>
+    <w:basedOn w:val="Normal"/>
+    <w:next w:val="Normal"/>
+    <w:uiPriority w:val="35"/>
+    <w:unhideWhenUsed/>
+    <w:qFormat/>
+    <w:rsid w:val="00065001"/>
+    <w:pPr>
+      <w:spacing w:after="200" w:line="240" w:lineRule="auto"/>
+    </w:pPr>
+    <w:rPr>
+      <w:i/>
+      <w:iCs/>
+      <w:color w:val="44546A" w:themeColor="text2"/>
+      <w:sz w:val="18"/>
+      <w:szCs w:val="18"/>
+    </w:rPr>
+  </w:style>
+  <w:style w:type="paragraph" w:customStyle="1" w:styleId="SourceCode">
+    <w:name w:val="Source Code"/>
+    <w:basedOn w:val="Normal"/>
+    <w:qFormat/>
+    <w:rsid w:val="00E64A1A"/>
+    <w:pPr>
+      <w:shd w:val="clear" w:color="auto" w:fill="E7E6E6" w:themeFill="background2"/>
+    </w:pPr>
+    <w:rPr>
+      <w:rFonts w:ascii="Courier New" w:hAnsi="Courier New"/>
+      <w:color w:val="7B7B7B" w:themeColor="accent3" w:themeShade="BF"/>
+    </w:rPr>
   </w:style>
 </w:styles>
 </file>

</xml_diff>

<commit_message>
Fix tables, heading levels, titles
</commit_message>
<xml_diff>
--- a/reference.docx
+++ b/reference.docx
@@ -16,6 +16,7 @@
         <w:pStyle w:val="Heading1"/>
       </w:pPr>
       <w:r>
+        <w:lastRenderedPageBreak/>
         <w:t>Heading</w:t>
       </w:r>
       <w:r>
@@ -159,7 +160,6 @@
         <w:pStyle w:val="small"/>
       </w:pPr>
       <w:r>
-        <w:lastRenderedPageBreak/>
         <w:t xml:space="preserve">Here is a paragraph </w:t>
       </w:r>
       <w:r>
@@ -185,6 +185,7 @@
       </w:pPr>
       <w:proofErr w:type="spellStart"/>
       <w:r>
+        <w:lastRenderedPageBreak/>
         <w:t>Dsadsa</w:t>
       </w:r>
       <w:proofErr w:type="spellEnd"/>
@@ -1090,10 +1091,11 @@
     <w:link w:val="Heading1Char"/>
     <w:uiPriority w:val="9"/>
     <w:qFormat/>
-    <w:rsid w:val="00481C80"/>
+    <w:rsid w:val="00D80FF0"/>
     <w:pPr>
       <w:keepNext/>
       <w:keepLines/>
+      <w:pageBreakBefore/>
       <w:spacing w:before="360"/>
       <w:outlineLvl w:val="0"/>
     </w:pPr>
@@ -1345,7 +1347,7 @@
     <w:basedOn w:val="DefaultParagraphFont"/>
     <w:link w:val="Heading1"/>
     <w:uiPriority w:val="9"/>
-    <w:rsid w:val="00481C80"/>
+    <w:rsid w:val="00D80FF0"/>
     <w:rPr>
       <w:rFonts w:ascii="Calibri" w:eastAsiaTheme="majorEastAsia" w:hAnsi="Calibri" w:cs="Calibri"/>
       <w:b/>

</xml_diff>

<commit_message>
changing reference and pdf variables
</commit_message>
<xml_diff>
--- a/reference.docx
+++ b/reference.docx
@@ -140,7 +140,11 @@
         <w:t xml:space="preserve"> </w:t>
       </w:r>
       <w:r>
-        <w:t>This is a paragraph with a lot of text so that you can see line spacing.</w:t>
+        <w:t xml:space="preserve">This is a paragraph with a lot of text so that </w:t>
+      </w:r>
+      <w:r>
+        <w:lastRenderedPageBreak/>
+        <w:t>you can see line spacing.</w:t>
       </w:r>
       <w:r>
         <w:t xml:space="preserve"> </w:t>
@@ -185,7 +189,6 @@
       </w:pPr>
       <w:proofErr w:type="spellStart"/>
       <w:r>
-        <w:lastRenderedPageBreak/>
         <w:t>Dsadsa</w:t>
       </w:r>
       <w:proofErr w:type="spellEnd"/>
@@ -241,13 +244,8 @@
         <w:fldChar w:fldCharType="end"/>
       </w:r>
       <w:r>
-        <w:t xml:space="preserve"> Here is the table </w:t>
-      </w:r>
-      <w:proofErr w:type="gramStart"/>
-      <w:r>
-        <w:t>caption</w:t>
-      </w:r>
-      <w:proofErr w:type="gramEnd"/>
+        <w:t xml:space="preserve"> Here is the table caption</w:t>
+      </w:r>
     </w:p>
     <w:tbl>
       <w:tblPr>
@@ -417,13 +415,8 @@
         <w:pStyle w:val="SourceCode"/>
       </w:pPr>
       <w:r>
-        <w:t xml:space="preserve">Here is some source </w:t>
-      </w:r>
-      <w:proofErr w:type="gramStart"/>
-      <w:r>
-        <w:t>code</w:t>
-      </w:r>
-      <w:proofErr w:type="gramEnd"/>
+        <w:t>Here is some source code</w:t>
+      </w:r>
     </w:p>
     <w:p/>
     <w:p>
@@ -447,8 +440,14 @@
     <w:p>
       <w:pPr>
         <w:pStyle w:val="BlockText"/>
-      </w:pPr>
-      <w:r>
+        <w:rPr>
+          <w:color w:val="auto"/>
+        </w:rPr>
+      </w:pPr>
+      <w:r>
+        <w:rPr>
+          <w:color w:val="auto"/>
+        </w:rPr>
         <w:t>Here is a Block Text</w:t>
       </w:r>
     </w:p>
@@ -1119,10 +1118,13 @@
   <w:style w:type="paragraph" w:default="1" w:styleId="Normal">
     <w:name w:val="Normal"/>
     <w:qFormat/>
-    <w:rsid w:val="003F63CE"/>
+    <w:rsid w:val="00C50E85"/>
     <w:pPr>
-      <w:spacing w:after="240" w:line="360" w:lineRule="auto"/>
+      <w:spacing w:after="240" w:line="480" w:lineRule="auto"/>
     </w:pPr>
+    <w:rPr>
+      <w:rFonts w:ascii="Times New Roman" w:hAnsi="Times New Roman"/>
+    </w:rPr>
   </w:style>
   <w:style w:type="paragraph" w:styleId="Heading1">
     <w:name w:val="heading 1"/>

</xml_diff>